<commit_message>
Moved url references to end of smoothing document.
</commit_message>
<xml_diff>
--- a/docs/conclusions/smoothing/Wastewater Data Smoothing.docx
+++ b/docs/conclusions/smoothing/Wastewater Data Smoothing.docx
@@ -484,42 +484,9 @@
         <w:rPr>
           <w:rtl w:val="0"/>
         </w:rPr>
-        <w:t xml:space="preserve">The first technique is to compute a rolling / moving average.   Using this technique, we  average values in proximity of the point of interest.   We used a 7 day rolling average, which is computed at each point by finding the mean of the previous 7 days.  </w:t>
-      </w:r>
-      <w:r>
-        <w:rPr>
-          <w:rStyle w:val="Hyperlink.0"/>
-        </w:rPr>
-        <w:fldChar w:fldCharType="begin" w:fldLock="0"/>
-      </w:r>
-      <w:r>
-        <w:rPr>
-          <w:rStyle w:val="Hyperlink.0"/>
-        </w:rPr>
-        <w:instrText xml:space="preserve"> HYPERLINK "https://en.wikipedia.org/wiki/Moving_average"</w:instrText>
-      </w:r>
-      <w:r>
-        <w:rPr>
-          <w:rStyle w:val="Hyperlink.0"/>
-        </w:rPr>
-        <w:fldChar w:fldCharType="separate" w:fldLock="0"/>
-      </w:r>
-      <w:r>
-        <w:rPr>
-          <w:rStyle w:val="Hyperlink.0"/>
-          <w:rtl w:val="0"/>
-        </w:rPr>
-        <w:t>https://en.wikipedia.org/wiki/Moving_average</w:t>
-      </w:r>
-      <w:r>
-        <w:rPr/>
-        <w:fldChar w:fldCharType="end" w:fldLock="0"/>
-      </w:r>
-      <w:r>
-        <w:rPr>
-          <w:rtl w:val="0"/>
-        </w:rPr>
-        <w:t xml:space="preserve"> </w:t>
+        <w:t xml:space="preserve">The first technique is to compute a rolling / moving average.   Using this technique, we  average values within a moving window around the point of interest.   </w:t>
+      </w:r>
+      <w:r>
         <w:br w:type="textWrapping"/>
       </w:r>
       <w:r/>
@@ -594,69 +561,13 @@
         <w:bidi w:val="0"/>
       </w:pPr>
       <w:r>
+        <w:br w:type="textWrapping"/>
+      </w:r>
+      <w:r>
         <w:rPr>
           <w:rtl w:val="0"/>
         </w:rPr>
         <w:t>Exponential Smoothing</w:t>
-      </w:r>
-    </w:p>
-    <w:p>
-      <w:pPr>
-        <w:pStyle w:val="Body"/>
-        <w:bidi w:val="0"/>
-      </w:pPr>
-      <w:r>
-        <w:rPr>
-          <w:rtl w:val="0"/>
-        </w:rPr>
-        <w:t xml:space="preserve">The next technique that we looked at was exponential smoothing.  The exponential smoothing technique is similar to the moving average where we average the values of neighboring data except that we include all of the values in the series instead of just the values within an arbitrary window and we apply an exponentially decreasing weight factor to values that are more distant from the point of interest.  </w:t>
-      </w:r>
-    </w:p>
-    <w:p>
-      <w:pPr>
-        <w:pStyle w:val="Body"/>
-        <w:bidi w:val="0"/>
-      </w:pPr>
-      <w:r>
-        <w:rPr>
-          <w:rtl w:val="0"/>
-        </w:rPr>
-        <w:t xml:space="preserve"> </w:t>
-      </w:r>
-      <w:r>
-        <w:rPr>
-          <w:rStyle w:val="Hyperlink.0"/>
-        </w:rPr>
-        <w:fldChar w:fldCharType="begin" w:fldLock="0"/>
-      </w:r>
-      <w:r>
-        <w:rPr>
-          <w:rStyle w:val="Hyperlink.0"/>
-        </w:rPr>
-        <w:instrText xml:space="preserve"> HYPERLINK "https://en.wikipedia.org/wiki/Exponential_smoothing"</w:instrText>
-      </w:r>
-      <w:r>
-        <w:rPr>
-          <w:rStyle w:val="Hyperlink.0"/>
-        </w:rPr>
-        <w:fldChar w:fldCharType="separate" w:fldLock="0"/>
-      </w:r>
-      <w:r>
-        <w:rPr>
-          <w:rStyle w:val="Hyperlink.0"/>
-          <w:rtl w:val="0"/>
-        </w:rPr>
-        <w:t>https://en.wikipedia.org/wiki/Exponential_smoothing</w:t>
-      </w:r>
-      <w:r>
-        <w:rPr/>
-        <w:fldChar w:fldCharType="end" w:fldLock="0"/>
-      </w:r>
-      <w:r>
-        <w:rPr>
-          <w:rtl w:val="0"/>
-        </w:rPr>
-        <w:t xml:space="preserve">, </w:t>
       </w:r>
     </w:p>
     <w:p>
@@ -672,38 +583,11 @@
       </w:pPr>
       <w:r>
         <w:rPr>
-          <w:rStyle w:val="Hyperlink.0"/>
-        </w:rPr>
-        <w:fldChar w:fldCharType="begin" w:fldLock="0"/>
-      </w:r>
-      <w:r>
-        <w:rPr>
-          <w:rStyle w:val="Hyperlink.0"/>
-        </w:rPr>
-        <w:instrText xml:space="preserve"> HYPERLINK "https://www.researchgate.net/publication/310638788_Forecasting_with_Robust_Exponential_Smoothing_with_Damped_Trend_and_Seasonal_Components"</w:instrText>
-      </w:r>
-      <w:r>
-        <w:rPr>
-          <w:rStyle w:val="Hyperlink.0"/>
-        </w:rPr>
-        <w:fldChar w:fldCharType="separate" w:fldLock="0"/>
-      </w:r>
-      <w:r>
-        <w:rPr>
-          <w:rStyle w:val="Hyperlink.0"/>
-          <w:rtl w:val="0"/>
-        </w:rPr>
-        <w:t>https://www.researchgate.net/publication/310638788_Forecasting_with_Robust_Exponential_Smoothing_with_Damped_Trend_and_Seasonal_Components</w:t>
-      </w:r>
-      <w:r>
-        <w:rPr/>
-        <w:fldChar w:fldCharType="end" w:fldLock="0"/>
-      </w:r>
-      <w:r>
-        <w:rPr>
-          <w:rtl w:val="0"/>
-        </w:rPr>
-        <w:t xml:space="preserve"> </w:t>
+          <w:rtl w:val="0"/>
+        </w:rPr>
+        <w:t xml:space="preserve">The next technique that we looked at was exponential smoothing.  The exponential smoothing technique is similar to the moving average where we average the values of neighboring data except that we include all of the values in the series instead of just the values within an arbitrary window and we apply an exponentially decreasing weight factor to values that are more distant from the point of interest.  </w:t>
+      </w:r>
+      <w:r>
         <w:br w:type="textWrapping"/>
       </w:r>
       <w:r/>
@@ -791,6 +675,7 @@
       </w:pPr>
       <w:r>
         <w:br w:type="textWrapping"/>
+        <w:br w:type="textWrapping"/>
       </w:r>
       <w:r>
         <w:rPr>
@@ -817,39 +702,6 @@
         <w:t xml:space="preserve">Loess smoothing or locally weighted scatterplot smoothing  is a technique that applies a linear regression over a moving window of data points.  </w:t>
       </w:r>
       <w:r>
-        <w:rPr>
-          <w:rStyle w:val="Hyperlink.0"/>
-        </w:rPr>
-        <w:fldChar w:fldCharType="begin" w:fldLock="0"/>
-      </w:r>
-      <w:r>
-        <w:rPr>
-          <w:rStyle w:val="Hyperlink.0"/>
-        </w:rPr>
-        <w:instrText xml:space="preserve"> HYPERLINK "https://en.wikipedia.org/wiki/Local_regression"</w:instrText>
-      </w:r>
-      <w:r>
-        <w:rPr>
-          <w:rStyle w:val="Hyperlink.0"/>
-        </w:rPr>
-        <w:fldChar w:fldCharType="separate" w:fldLock="0"/>
-      </w:r>
-      <w:r>
-        <w:rPr>
-          <w:rStyle w:val="Hyperlink.0"/>
-          <w:rtl w:val="0"/>
-        </w:rPr>
-        <w:t>https://en.wikipedia.org/wiki/Local_regression</w:t>
-      </w:r>
-      <w:r>
-        <w:rPr/>
-        <w:fldChar w:fldCharType="end" w:fldLock="0"/>
-      </w:r>
-      <w:r>
-        <w:rPr>
-          <w:rtl w:val="0"/>
-        </w:rPr>
-        <w:t xml:space="preserve"> </w:t>
         <w:br w:type="textWrapping"/>
       </w:r>
       <w:r/>
@@ -913,6 +765,22 @@
         <w:t>- Computationally expensive.</w:t>
       </w:r>
       <w:r/>
+    </w:p>
+    <w:p>
+      <w:pPr>
+        <w:pStyle w:val="Heading1"/>
+        <w:bidi w:val="0"/>
+      </w:pPr>
+      <w:r>
+        <w:rPr>
+          <w:rFonts w:ascii="Arial Unicode MS" w:cs="Arial Unicode MS" w:hAnsi="Arial Unicode MS" w:eastAsia="Arial Unicode MS"/>
+          <w:b w:val="0"/>
+          <w:bCs w:val="0"/>
+          <w:i w:val="0"/>
+          <w:iCs w:val="0"/>
+        </w:rPr>
+        <w:br w:type="page"/>
+      </w:r>
     </w:p>
     <w:p>
       <w:pPr>
@@ -1901,7 +1769,258 @@
         <w:pStyle w:val="Body"/>
         <w:bidi w:val="0"/>
       </w:pPr>
-      <w:r/>
+    </w:p>
+    <w:p>
+      <w:pPr>
+        <w:pStyle w:val="Body"/>
+        <w:bidi w:val="0"/>
+      </w:pPr>
+    </w:p>
+    <w:p>
+      <w:pPr>
+        <w:pStyle w:val="Heading1"/>
+        <w:bidi w:val="0"/>
+      </w:pPr>
+    </w:p>
+    <w:p>
+      <w:pPr>
+        <w:pStyle w:val="Heading1"/>
+        <w:bidi w:val="0"/>
+      </w:pPr>
+    </w:p>
+    <w:p>
+      <w:pPr>
+        <w:pStyle w:val="Heading1"/>
+        <w:bidi w:val="0"/>
+      </w:pPr>
+      <w:r>
+        <w:rPr>
+          <w:rtl w:val="0"/>
+        </w:rPr>
+        <w:t>References:</w:t>
+      </w:r>
+    </w:p>
+    <w:p>
+      <w:pPr>
+        <w:pStyle w:val="Body"/>
+        <w:numPr>
+          <w:ilvl w:val="0"/>
+          <w:numId w:val="4"/>
+        </w:numPr>
+        <w:bidi w:val="0"/>
+      </w:pPr>
+      <w:r>
+        <w:rPr>
+          <w:rtl w:val="0"/>
+        </w:rPr>
+        <w:t>Rolling Average:</w:t>
+      </w:r>
+    </w:p>
+    <w:p>
+      <w:pPr>
+        <w:pStyle w:val="Body"/>
+        <w:numPr>
+          <w:ilvl w:val="1"/>
+          <w:numId w:val="4"/>
+        </w:numPr>
+        <w:bidi w:val="0"/>
+      </w:pPr>
+      <w:r>
+        <w:rPr>
+          <w:rStyle w:val="Hyperlink.0"/>
+        </w:rPr>
+        <w:fldChar w:fldCharType="begin" w:fldLock="0"/>
+      </w:r>
+      <w:r>
+        <w:rPr>
+          <w:rStyle w:val="Hyperlink.0"/>
+        </w:rPr>
+        <w:instrText xml:space="preserve"> HYPERLINK "https://en.wikipedia.org/wiki/Moving_average"</w:instrText>
+      </w:r>
+      <w:r>
+        <w:rPr>
+          <w:rStyle w:val="Hyperlink.0"/>
+        </w:rPr>
+        <w:fldChar w:fldCharType="separate" w:fldLock="0"/>
+      </w:r>
+      <w:r>
+        <w:rPr>
+          <w:rStyle w:val="Hyperlink.0"/>
+          <w:rtl w:val="0"/>
+        </w:rPr>
+        <w:t>https://en.wikipedia.org/wiki/Moving_average</w:t>
+      </w:r>
+      <w:r>
+        <w:rPr/>
+        <w:fldChar w:fldCharType="end" w:fldLock="0"/>
+      </w:r>
+      <w:r>
+        <w:rPr>
+          <w:rtl w:val="0"/>
+        </w:rPr>
+        <w:t xml:space="preserve"> </w:t>
+      </w:r>
+    </w:p>
+    <w:p>
+      <w:pPr>
+        <w:pStyle w:val="Body"/>
+        <w:numPr>
+          <w:ilvl w:val="0"/>
+          <w:numId w:val="4"/>
+        </w:numPr>
+        <w:bidi w:val="0"/>
+      </w:pPr>
+      <w:r>
+        <w:rPr>
+          <w:rtl w:val="0"/>
+        </w:rPr>
+        <w:t>Exponential Smoothing:</w:t>
+      </w:r>
+    </w:p>
+    <w:p>
+      <w:pPr>
+        <w:pStyle w:val="Body"/>
+        <w:numPr>
+          <w:ilvl w:val="1"/>
+          <w:numId w:val="4"/>
+        </w:numPr>
+        <w:bidi w:val="0"/>
+      </w:pPr>
+      <w:r>
+        <w:rPr>
+          <w:rStyle w:val="Hyperlink.0"/>
+        </w:rPr>
+        <w:fldChar w:fldCharType="begin" w:fldLock="0"/>
+      </w:r>
+      <w:r>
+        <w:rPr>
+          <w:rStyle w:val="Hyperlink.0"/>
+        </w:rPr>
+        <w:instrText xml:space="preserve"> HYPERLINK "https://en.wikipedia.org/wiki/Exponential_smoothing"</w:instrText>
+      </w:r>
+      <w:r>
+        <w:rPr>
+          <w:rStyle w:val="Hyperlink.0"/>
+        </w:rPr>
+        <w:fldChar w:fldCharType="separate" w:fldLock="0"/>
+      </w:r>
+      <w:r>
+        <w:rPr>
+          <w:rStyle w:val="Hyperlink.0"/>
+          <w:rtl w:val="0"/>
+        </w:rPr>
+        <w:t>https://en.wikipedia.org/wiki/Exponential_smoothing</w:t>
+      </w:r>
+      <w:r>
+        <w:rPr/>
+        <w:fldChar w:fldCharType="end" w:fldLock="0"/>
+      </w:r>
+    </w:p>
+    <w:p>
+      <w:pPr>
+        <w:pStyle w:val="Body"/>
+        <w:numPr>
+          <w:ilvl w:val="1"/>
+          <w:numId w:val="4"/>
+        </w:numPr>
+        <w:bidi w:val="0"/>
+      </w:pPr>
+      <w:r>
+        <w:rPr>
+          <w:rStyle w:val="Hyperlink.0"/>
+        </w:rPr>
+        <w:fldChar w:fldCharType="begin" w:fldLock="0"/>
+      </w:r>
+      <w:r>
+        <w:rPr>
+          <w:rStyle w:val="Hyperlink.0"/>
+        </w:rPr>
+        <w:instrText xml:space="preserve"> HYPERLINK "https://www.researchgate.net/publication/310638788_Forecasting_with_Robust_Exponential_Smoothing_with_Damped_Trend_and_Seasonal_Components"</w:instrText>
+      </w:r>
+      <w:r>
+        <w:rPr>
+          <w:rStyle w:val="Hyperlink.0"/>
+        </w:rPr>
+        <w:fldChar w:fldCharType="separate" w:fldLock="0"/>
+      </w:r>
+      <w:r>
+        <w:rPr>
+          <w:rStyle w:val="Hyperlink.0"/>
+          <w:rtl w:val="0"/>
+        </w:rPr>
+        <w:t>https://www.researchgate.net/publication/310638788_Forecasting_with_Robust_Exponential_Smoothing_with_Damped_Trend_and_Seasonal_Components</w:t>
+      </w:r>
+      <w:r>
+        <w:rPr/>
+        <w:fldChar w:fldCharType="end" w:fldLock="0"/>
+      </w:r>
+      <w:r>
+        <w:rPr>
+          <w:rtl w:val="0"/>
+        </w:rPr>
+        <w:t xml:space="preserve"> </w:t>
+      </w:r>
+    </w:p>
+    <w:p>
+      <w:pPr>
+        <w:pStyle w:val="Body"/>
+        <w:numPr>
+          <w:ilvl w:val="0"/>
+          <w:numId w:val="4"/>
+        </w:numPr>
+        <w:bidi w:val="0"/>
+      </w:pPr>
+      <w:r>
+        <w:rPr>
+          <w:rtl w:val="0"/>
+        </w:rPr>
+        <w:t>Loess Smoothing:</w:t>
+      </w:r>
+    </w:p>
+    <w:p>
+      <w:pPr>
+        <w:pStyle w:val="Body"/>
+        <w:numPr>
+          <w:ilvl w:val="1"/>
+          <w:numId w:val="4"/>
+        </w:numPr>
+        <w:bidi w:val="0"/>
+      </w:pPr>
+      <w:r>
+        <w:rPr>
+          <w:rStyle w:val="Hyperlink.0"/>
+        </w:rPr>
+        <w:fldChar w:fldCharType="begin" w:fldLock="0"/>
+      </w:r>
+      <w:r>
+        <w:rPr>
+          <w:rStyle w:val="Hyperlink.0"/>
+        </w:rPr>
+        <w:instrText xml:space="preserve"> HYPERLINK "https://en.wikipedia.org/wiki/Local_regression"</w:instrText>
+      </w:r>
+      <w:r>
+        <w:rPr>
+          <w:rStyle w:val="Hyperlink.0"/>
+        </w:rPr>
+        <w:fldChar w:fldCharType="separate" w:fldLock="0"/>
+      </w:r>
+      <w:r>
+        <w:rPr>
+          <w:rStyle w:val="Hyperlink.0"/>
+          <w:rtl w:val="0"/>
+        </w:rPr>
+        <w:t>https://en.wikipedia.org/wiki/Local_regression</w:t>
+      </w:r>
+      <w:r>
+        <w:rPr/>
+        <w:fldChar w:fldCharType="end" w:fldLock="0"/>
+      </w:r>
+      <w:r>
+        <w:rPr>
+          <w:rtl w:val="0"/>
+        </w:rPr>
+        <w:t xml:space="preserve"> </w:t>
+      </w:r>
     </w:p>
     <w:sectPr>
       <w:type w:val="continuous"/>
@@ -2437,6 +2556,243 @@
       </w:rPr>
     </w:lvl>
   </w:abstractNum>
+  <w:abstractNum w:abstractNumId="3">
+    <w:multiLevelType w:val="hybridMultilevel"/>
+    <w:lvl w:ilvl="0">
+      <w:start w:val="1"/>
+      <w:numFmt w:val="bullet"/>
+      <w:suff w:val="tab"/>
+      <w:lvlText w:val="•"/>
+      <w:lvlJc w:val="left"/>
+      <w:pPr>
+        <w:ind w:left="360" w:hanging="360"/>
+      </w:pPr>
+      <w:rPr>
+        <w:rFonts w:hAnsi="Arial Unicode MS"/>
+        <w:caps w:val="0"/>
+        <w:smallCaps w:val="0"/>
+        <w:strike w:val="0"/>
+        <w:dstrike w:val="0"/>
+        <w:outline w:val="0"/>
+        <w:emboss w:val="0"/>
+        <w:imprint w:val="0"/>
+        <w:spacing w:val="0"/>
+        <w:w w:val="100"/>
+        <w:kern w:val="0"/>
+        <w:position w:val="0"/>
+        <w:highlight w:val="none"/>
+        <w:vertAlign w:val="baseline"/>
+      </w:rPr>
+    </w:lvl>
+    <w:lvl w:ilvl="1">
+      <w:start w:val="1"/>
+      <w:numFmt w:val="bullet"/>
+      <w:suff w:val="tab"/>
+      <w:lvlText w:val="•"/>
+      <w:lvlJc w:val="left"/>
+      <w:pPr>
+        <w:ind w:left="1080" w:hanging="360"/>
+      </w:pPr>
+      <w:rPr>
+        <w:rFonts w:hAnsi="Arial Unicode MS"/>
+        <w:caps w:val="0"/>
+        <w:smallCaps w:val="0"/>
+        <w:strike w:val="0"/>
+        <w:dstrike w:val="0"/>
+        <w:outline w:val="0"/>
+        <w:emboss w:val="0"/>
+        <w:imprint w:val="0"/>
+        <w:spacing w:val="0"/>
+        <w:w w:val="100"/>
+        <w:kern w:val="0"/>
+        <w:position w:val="0"/>
+        <w:highlight w:val="none"/>
+        <w:vertAlign w:val="baseline"/>
+      </w:rPr>
+    </w:lvl>
+    <w:lvl w:ilvl="2">
+      <w:start w:val="1"/>
+      <w:numFmt w:val="bullet"/>
+      <w:suff w:val="tab"/>
+      <w:lvlText w:val="•"/>
+      <w:lvlJc w:val="left"/>
+      <w:pPr>
+        <w:ind w:left="1800" w:hanging="360"/>
+      </w:pPr>
+      <w:rPr>
+        <w:rFonts w:hAnsi="Arial Unicode MS"/>
+        <w:caps w:val="0"/>
+        <w:smallCaps w:val="0"/>
+        <w:strike w:val="0"/>
+        <w:dstrike w:val="0"/>
+        <w:outline w:val="0"/>
+        <w:emboss w:val="0"/>
+        <w:imprint w:val="0"/>
+        <w:spacing w:val="0"/>
+        <w:w w:val="100"/>
+        <w:kern w:val="0"/>
+        <w:position w:val="0"/>
+        <w:highlight w:val="none"/>
+        <w:vertAlign w:val="baseline"/>
+      </w:rPr>
+    </w:lvl>
+    <w:lvl w:ilvl="3">
+      <w:start w:val="1"/>
+      <w:numFmt w:val="bullet"/>
+      <w:suff w:val="tab"/>
+      <w:lvlText w:val="•"/>
+      <w:lvlJc w:val="left"/>
+      <w:pPr>
+        <w:ind w:left="2520" w:hanging="360"/>
+      </w:pPr>
+      <w:rPr>
+        <w:rFonts w:hAnsi="Arial Unicode MS"/>
+        <w:caps w:val="0"/>
+        <w:smallCaps w:val="0"/>
+        <w:strike w:val="0"/>
+        <w:dstrike w:val="0"/>
+        <w:outline w:val="0"/>
+        <w:emboss w:val="0"/>
+        <w:imprint w:val="0"/>
+        <w:spacing w:val="0"/>
+        <w:w w:val="100"/>
+        <w:kern w:val="0"/>
+        <w:position w:val="0"/>
+        <w:highlight w:val="none"/>
+        <w:vertAlign w:val="baseline"/>
+      </w:rPr>
+    </w:lvl>
+    <w:lvl w:ilvl="4">
+      <w:start w:val="1"/>
+      <w:numFmt w:val="bullet"/>
+      <w:suff w:val="tab"/>
+      <w:lvlText w:val="•"/>
+      <w:lvlJc w:val="left"/>
+      <w:pPr>
+        <w:ind w:left="3240" w:hanging="360"/>
+      </w:pPr>
+      <w:rPr>
+        <w:rFonts w:hAnsi="Arial Unicode MS"/>
+        <w:caps w:val="0"/>
+        <w:smallCaps w:val="0"/>
+        <w:strike w:val="0"/>
+        <w:dstrike w:val="0"/>
+        <w:outline w:val="0"/>
+        <w:emboss w:val="0"/>
+        <w:imprint w:val="0"/>
+        <w:spacing w:val="0"/>
+        <w:w w:val="100"/>
+        <w:kern w:val="0"/>
+        <w:position w:val="0"/>
+        <w:highlight w:val="none"/>
+        <w:vertAlign w:val="baseline"/>
+      </w:rPr>
+    </w:lvl>
+    <w:lvl w:ilvl="5">
+      <w:start w:val="1"/>
+      <w:numFmt w:val="bullet"/>
+      <w:suff w:val="tab"/>
+      <w:lvlText w:val="•"/>
+      <w:lvlJc w:val="left"/>
+      <w:pPr>
+        <w:ind w:left="3960" w:hanging="360"/>
+      </w:pPr>
+      <w:rPr>
+        <w:rFonts w:hAnsi="Arial Unicode MS"/>
+        <w:caps w:val="0"/>
+        <w:smallCaps w:val="0"/>
+        <w:strike w:val="0"/>
+        <w:dstrike w:val="0"/>
+        <w:outline w:val="0"/>
+        <w:emboss w:val="0"/>
+        <w:imprint w:val="0"/>
+        <w:spacing w:val="0"/>
+        <w:w w:val="100"/>
+        <w:kern w:val="0"/>
+        <w:position w:val="0"/>
+        <w:highlight w:val="none"/>
+        <w:vertAlign w:val="baseline"/>
+      </w:rPr>
+    </w:lvl>
+    <w:lvl w:ilvl="6">
+      <w:start w:val="1"/>
+      <w:numFmt w:val="bullet"/>
+      <w:suff w:val="tab"/>
+      <w:lvlText w:val="•"/>
+      <w:lvlJc w:val="left"/>
+      <w:pPr>
+        <w:ind w:left="4680" w:hanging="360"/>
+      </w:pPr>
+      <w:rPr>
+        <w:rFonts w:hAnsi="Arial Unicode MS"/>
+        <w:caps w:val="0"/>
+        <w:smallCaps w:val="0"/>
+        <w:strike w:val="0"/>
+        <w:dstrike w:val="0"/>
+        <w:outline w:val="0"/>
+        <w:emboss w:val="0"/>
+        <w:imprint w:val="0"/>
+        <w:spacing w:val="0"/>
+        <w:w w:val="100"/>
+        <w:kern w:val="0"/>
+        <w:position w:val="0"/>
+        <w:highlight w:val="none"/>
+        <w:vertAlign w:val="baseline"/>
+      </w:rPr>
+    </w:lvl>
+    <w:lvl w:ilvl="7">
+      <w:start w:val="1"/>
+      <w:numFmt w:val="bullet"/>
+      <w:suff w:val="tab"/>
+      <w:lvlText w:val="•"/>
+      <w:lvlJc w:val="left"/>
+      <w:pPr>
+        <w:ind w:left="5400" w:hanging="360"/>
+      </w:pPr>
+      <w:rPr>
+        <w:rFonts w:hAnsi="Arial Unicode MS"/>
+        <w:caps w:val="0"/>
+        <w:smallCaps w:val="0"/>
+        <w:strike w:val="0"/>
+        <w:dstrike w:val="0"/>
+        <w:outline w:val="0"/>
+        <w:emboss w:val="0"/>
+        <w:imprint w:val="0"/>
+        <w:spacing w:val="0"/>
+        <w:w w:val="100"/>
+        <w:kern w:val="0"/>
+        <w:position w:val="0"/>
+        <w:highlight w:val="none"/>
+        <w:vertAlign w:val="baseline"/>
+      </w:rPr>
+    </w:lvl>
+    <w:lvl w:ilvl="8">
+      <w:start w:val="1"/>
+      <w:numFmt w:val="bullet"/>
+      <w:suff w:val="tab"/>
+      <w:lvlText w:val="•"/>
+      <w:lvlJc w:val="left"/>
+      <w:pPr>
+        <w:ind w:left="6120" w:hanging="360"/>
+      </w:pPr>
+      <w:rPr>
+        <w:rFonts w:hAnsi="Arial Unicode MS"/>
+        <w:caps w:val="0"/>
+        <w:smallCaps w:val="0"/>
+        <w:strike w:val="0"/>
+        <w:dstrike w:val="0"/>
+        <w:outline w:val="0"/>
+        <w:emboss w:val="0"/>
+        <w:imprint w:val="0"/>
+        <w:spacing w:val="0"/>
+        <w:w w:val="100"/>
+        <w:kern w:val="0"/>
+        <w:position w:val="0"/>
+        <w:highlight w:val="none"/>
+        <w:vertAlign w:val="baseline"/>
+      </w:rPr>
+    </w:lvl>
+  </w:abstractNum>
   <w:num w:numId="1">
     <w:abstractNumId w:val="1"/>
   </w:num>
@@ -2445,6 +2801,9 @@
   </w:num>
   <w:num w:numId="3">
     <w:abstractNumId w:val="2"/>
+  </w:num>
+  <w:num w:numId="4">
+    <w:abstractNumId w:val="3"/>
   </w:num>
 </w:numbering>
 </file>
@@ -2790,14 +3149,6 @@
       </w14:textFill>
     </w:rPr>
   </w:style>
-  <w:style w:type="character" w:styleId="Hyperlink.0">
-    <w:name w:val="Hyperlink.0"/>
-    <w:basedOn w:val="Hyperlink"/>
-    <w:next w:val="Hyperlink.0"/>
-    <w:rPr>
-      <w:u w:val="single"/>
-    </w:rPr>
-  </w:style>
   <w:style w:type="paragraph" w:styleId="Label">
     <w:name w:val="Label"/>
     <w:next w:val="Label"/>
@@ -2852,6 +3203,14 @@
         <w:numId w:val="1"/>
       </w:numPr>
     </w:pPr>
+  </w:style>
+  <w:style w:type="character" w:styleId="Hyperlink.0">
+    <w:name w:val="Hyperlink.0"/>
+    <w:basedOn w:val="Hyperlink"/>
+    <w:next w:val="Hyperlink.0"/>
+    <w:rPr>
+      <w:u w:val="single"/>
+    </w:rPr>
   </w:style>
 </w:styles>
 </file>

</xml_diff>